<commit_message>
removed old code, OpenMetrics left overs
</commit_message>
<xml_diff>
--- a/blog-doc/8.2 Blog.docx
+++ b/blog-doc/8.2 Blog.docx
@@ -626,16 +626,7 @@
           <w:sz w:val="18"/>
           <w:szCs w:val="18"/>
         </w:rPr>
-        <w:t>labels</w:t>
-      </w:r>
-      <w:r>
-        <w:rPr>
-          <w:rFonts w:ascii="Menlo" w:hAnsi="Menlo" w:cs="Menlo"/>
-          <w:color w:val="DCDCAA"/>
-          <w:sz w:val="18"/>
-          <w:szCs w:val="18"/>
-        </w:rPr>
-        <w:t>2</w:t>
+        <w:t>labels2</w:t>
       </w:r>
     </w:p>
     <w:p>
@@ -665,16 +656,7 @@
           <w:sz w:val="18"/>
           <w:szCs w:val="18"/>
         </w:rPr>
-        <w:t>labels</w:t>
-      </w:r>
-      <w:r>
-        <w:rPr>
-          <w:rFonts w:ascii="Menlo" w:hAnsi="Menlo" w:cs="Menlo"/>
-          <w:color w:val="DCDCAA"/>
-          <w:sz w:val="18"/>
-          <w:szCs w:val="18"/>
-        </w:rPr>
-        <w:t>3</w:t>
+        <w:t>labels3</w:t>
       </w:r>
     </w:p>
     <w:p>
@@ -5577,10 +5559,7 @@
       </w:pPr>
       <w:r>
         <w:lastRenderedPageBreak/>
-        <w:t>Kafka</w:t>
-      </w:r>
-      <w:r>
-        <w:t xml:space="preserve"> Source into </w:t>
+        <w:t xml:space="preserve">Kafka Source into </w:t>
       </w:r>
       <w:r>
         <w:t>Apache Flink</w:t>
@@ -11973,6 +11952,24 @@
     <w:p/>
     <w:p>
       <w:r>
+        <w:t>Note the connection does cater for batching based writes</w:t>
+      </w:r>
+      <w:r>
+        <w:t xml:space="preserve"> by way of some additional variables/settings</w:t>
+      </w:r>
+      <w:r>
+        <w:t>, see the connector PR for this. Th</w:t>
+      </w:r>
+      <w:r>
+        <w:t>is</w:t>
+      </w:r>
+      <w:r>
+        <w:t xml:space="preserve"> blog will be updated once the connector is officially released.</w:t>
+      </w:r>
+    </w:p>
+    <w:p/>
+    <w:p>
+      <w:r>
         <w:t xml:space="preserve">For now, for the blog we will run 3 Flink tables, one per region and for source </w:t>
       </w:r>
       <w:r>
@@ -12899,7 +12896,6 @@
         <w:pStyle w:val="Heading1"/>
       </w:pPr>
       <w:r>
-        <w:lastRenderedPageBreak/>
         <w:t>Prometheus</w:t>
       </w:r>
     </w:p>
@@ -13256,38 +13252,118 @@
     </w:p>
     <w:p>
       <w:r>
-        <w:t xml:space="preserve">What can I stay, this one has been long in the making. It’s not totally completed yet. We have the tail end of the pipeline. The only missing part is the source. I still want to change the source side </w:t>
-      </w:r>
+        <w:t>What can I stay, this one has been long</w:t>
+      </w:r>
+      <w:r>
+        <w:t xml:space="preserve"> time</w:t>
+      </w:r>
+      <w:r>
+        <w:t xml:space="preserve"> in the making. It’s not totally completed yet</w:t>
+      </w:r>
+      <w:r>
+        <w:t xml:space="preserve"> though</w:t>
+      </w:r>
+      <w:r>
+        <w:t>.</w:t>
+      </w:r>
+      <w:r>
+        <w:t xml:space="preserve"> First we need this sink connector to be merged, officially released.</w:t>
+      </w:r>
+      <w:r>
+        <w:t xml:space="preserve"> We </w:t>
+      </w:r>
+      <w:r>
+        <w:t xml:space="preserve">now have </w:t>
+      </w:r>
+      <w:r>
+        <w:t>the tail end of the pipeline</w:t>
+      </w:r>
+      <w:r>
+        <w:t xml:space="preserve"> sorted</w:t>
+      </w:r>
+      <w:r>
+        <w:t xml:space="preserve">. </w:t>
+      </w:r>
+    </w:p>
+    <w:p>
       <w:r>
         <w:lastRenderedPageBreak/>
-        <w:t>so that I rather push the metrics onto a Mosquito MQTT broker and have Apache Flink directly source from there.</w:t>
-      </w:r>
-    </w:p>
-    <w:p>
-      <w:pPr>
-        <w:rPr>
-          <w:lang w:val="en-US"/>
-        </w:rPr>
-      </w:pPr>
-    </w:p>
-    <w:p>
-      <w:pPr>
-        <w:rPr>
-          <w:lang w:val="en-US"/>
-        </w:rPr>
-      </w:pPr>
-    </w:p>
-    <w:p>
-      <w:pPr>
-        <w:rPr>
-          <w:lang w:val="en-US"/>
-        </w:rPr>
-      </w:pPr>
-      <w:r>
-        <w:rPr>
-          <w:lang w:val="en-US"/>
-        </w:rPr>
-        <w:t xml:space="preserve">I think this is </w:t>
+        <w:t>The only missing</w:t>
+      </w:r>
+      <w:r>
+        <w:t>/incomplete</w:t>
+      </w:r>
+      <w:r>
+        <w:t xml:space="preserve"> part is the source</w:t>
+      </w:r>
+      <w:r>
+        <w:t xml:space="preserve"> side</w:t>
+      </w:r>
+      <w:r>
+        <w:t xml:space="preserve">. I still want to change </w:t>
+      </w:r>
+      <w:r>
+        <w:t>this</w:t>
+      </w:r>
+      <w:r>
+        <w:t xml:space="preserve"> so that I rather push the metrics onto a Mosquito MQTT broker and have Apache Flink directly source from there.</w:t>
+      </w:r>
+    </w:p>
+    <w:p>
+      <w:pPr>
+        <w:rPr>
+          <w:lang w:val="en-US"/>
+        </w:rPr>
+      </w:pPr>
+    </w:p>
+    <w:p>
+      <w:pPr>
+        <w:rPr>
+          <w:lang w:val="en-US"/>
+        </w:rPr>
+      </w:pPr>
+    </w:p>
+    <w:p>
+      <w:pPr>
+        <w:rPr>
+          <w:lang w:val="en-US"/>
+        </w:rPr>
+      </w:pPr>
+      <w:r>
+        <w:rPr>
+          <w:lang w:val="en-US"/>
+        </w:rPr>
+        <w:t xml:space="preserve">As always, I’m predictable, but </w:t>
+      </w:r>
+      <w:r>
+        <w:rPr>
+          <w:lang w:val="en-US"/>
+        </w:rPr>
+        <w:t>I</w:t>
+      </w:r>
+      <w:r>
+        <w:rPr>
+          <w:lang w:val="en-US"/>
+        </w:rPr>
+        <w:t xml:space="preserve"> really</w:t>
+      </w:r>
+      <w:r>
+        <w:rPr>
+          <w:lang w:val="en-US"/>
+        </w:rPr>
+        <w:t xml:space="preserve"> </w:t>
+      </w:r>
+      <w:r>
+        <w:rPr>
+          <w:lang w:val="en-US"/>
+        </w:rPr>
+        <w:t xml:space="preserve">do </w:t>
+      </w:r>
+      <w:r>
+        <w:rPr>
+          <w:lang w:val="en-US"/>
+        </w:rPr>
+        <w:t xml:space="preserve">think this is </w:t>
       </w:r>
       <w:proofErr w:type="gramStart"/>
       <w:r>
@@ -13440,6 +13516,14 @@
           <w:color w:val="000000"/>
         </w:rPr>
         <w:t>Note: to execute this blog start with README.md located in the root folder and work from there, it will tell you exactly what to execute in which order to download all the dependencies and build everything.</w:t>
+      </w:r>
+      <w:r>
+        <w:rPr>
+          <w:i/>
+          <w:iCs/>
+          <w:color w:val="000000"/>
+        </w:rPr>
+        <w:t xml:space="preserve"> If you have any problems, welcome to reach out to me via one of the below profiles.</w:t>
       </w:r>
     </w:p>
     <w:p>

</xml_diff>